<commit_message>
Added Gradio and FastAPI details
</commit_message>
<xml_diff>
--- a/Group18 Capstone Project Report.docx
+++ b/Group18 Capstone Project Report.docx
@@ -156,10 +156,7 @@
         <w:t xml:space="preserve">In this task, team worked on </w:t>
       </w:r>
       <w:r>
-        <w:t xml:space="preserve">preparing the dataset and preprocessing the dataset. </w:t>
-      </w:r>
-      <w:r>
-        <w:t xml:space="preserve">and fine tune multiple </w:t>
+        <w:t xml:space="preserve">preparing the dataset and preprocessing the dataset. and fine tune multiple </w:t>
       </w:r>
       <w:proofErr w:type="spellStart"/>
       <w:r>
@@ -836,14 +833,7 @@
           <w:rFonts w:ascii="Segoe UI" w:hAnsi="Segoe UI" w:cs="Segoe UI"/>
           <w:color w:val="1F2328"/>
         </w:rPr>
-        <w:t xml:space="preserve"> </w:t>
-      </w:r>
-      <w:r>
-        <w:rPr>
-          <w:rFonts w:ascii="Segoe UI" w:hAnsi="Segoe UI" w:cs="Segoe UI"/>
-          <w:color w:val="1F2328"/>
-        </w:rPr>
-        <w:t xml:space="preserve">models are very large to be trained on base model, we had to use quantized versions. </w:t>
+        <w:t xml:space="preserve"> models are very large to be trained on base model, we had to use quantized versions. </w:t>
       </w:r>
       <w:proofErr w:type="gramStart"/>
       <w:r>
@@ -926,14 +916,7 @@
           <w:rFonts w:ascii="Segoe UI" w:hAnsi="Segoe UI" w:cs="Segoe UI"/>
           <w:color w:val="1F2328"/>
         </w:rPr>
-        <w:t xml:space="preserve"> </w:t>
-      </w:r>
-      <w:r>
-        <w:rPr>
-          <w:rFonts w:ascii="Segoe UI" w:hAnsi="Segoe UI" w:cs="Segoe UI"/>
-          <w:color w:val="1F2328"/>
-        </w:rPr>
-        <w:t>models generate word's synonyms, hence Rogue score is very low.</w:t>
+        <w:t xml:space="preserve"> models generate word's synonyms, hence Rogue score is very low.</w:t>
       </w:r>
     </w:p>
     <w:p>
@@ -1248,23 +1231,7 @@
                 <w:i/>
                 <w:iCs/>
               </w:rPr>
-              <w:t>", "</w:t>
-            </w:r>
-            <w:proofErr w:type="spellStart"/>
-            <w:r>
-              <w:rPr>
-                <w:i/>
-                <w:iCs/>
-              </w:rPr>
-              <w:t>o_proj</w:t>
-            </w:r>
-            <w:proofErr w:type="spellEnd"/>
-            <w:r>
-              <w:rPr>
-                <w:i/>
-                <w:iCs/>
-              </w:rPr>
-              <w:t>",</w:t>
+              <w:t>", "o_proj",</w:t>
             </w:r>
           </w:p>
           <w:p>
@@ -2696,23 +2663,7 @@
                 <w:i/>
                 <w:iCs/>
               </w:rPr>
-              <w:t>", "</w:t>
-            </w:r>
-            <w:proofErr w:type="spellStart"/>
-            <w:r>
-              <w:rPr>
-                <w:i/>
-                <w:iCs/>
-              </w:rPr>
-              <w:t>o_proj</w:t>
-            </w:r>
-            <w:proofErr w:type="spellEnd"/>
-            <w:r>
-              <w:rPr>
-                <w:i/>
-                <w:iCs/>
-              </w:rPr>
-              <w:t>",</w:t>
+              <w:t>", "o_proj",</w:t>
             </w:r>
           </w:p>
           <w:p>
@@ -5142,6 +5093,9 @@
         <w:pStyle w:val="ListParagraph"/>
       </w:pPr>
       <w:r>
+        <w:rPr>
+          <w:noProof/>
+        </w:rPr>
         <w:drawing>
           <wp:inline distT="0" distB="0" distL="0" distR="0" wp14:anchorId="6EC9A24A" wp14:editId="45FE846B">
             <wp:extent cx="8414479" cy="4416790"/>
@@ -6858,10 +6812,7 @@
         <w:t xml:space="preserve">Chosen </w:t>
       </w:r>
       <w:r>
-        <w:t>3</w:t>
-      </w:r>
-      <w:r>
-        <w:t xml:space="preserve"> generative </w:t>
+        <w:t xml:space="preserve">3 generative </w:t>
       </w:r>
       <w:proofErr w:type="spellStart"/>
       <w:r>
@@ -6869,13 +6820,7 @@
       </w:r>
       <w:proofErr w:type="spellEnd"/>
       <w:r>
-        <w:t xml:space="preserve"> models and </w:t>
-      </w:r>
-      <w:r>
-        <w:t>1</w:t>
-      </w:r>
-      <w:r>
-        <w:t xml:space="preserve"> </w:t>
+        <w:t xml:space="preserve"> models and 1 </w:t>
       </w:r>
       <w:r>
         <w:t xml:space="preserve">transformer-based models </w:t>
@@ -7310,56 +7255,7 @@
           <w:rFonts w:ascii="Segoe UI" w:hAnsi="Segoe UI" w:cs="Segoe UI"/>
           <w:color w:val="1F2328"/>
         </w:rPr>
-        <w:t>Answers</w:t>
-      </w:r>
-      <w:r>
-        <w:rPr>
-          <w:rFonts w:ascii="Segoe UI" w:hAnsi="Segoe UI" w:cs="Segoe UI"/>
-          <w:color w:val="1F2328"/>
-        </w:rPr>
-        <w:t xml:space="preserve"> generated by </w:t>
-      </w:r>
-      <w:r>
-        <w:rPr>
-          <w:rFonts w:ascii="Segoe UI" w:hAnsi="Segoe UI" w:cs="Segoe UI"/>
-          <w:color w:val="1F2328"/>
-        </w:rPr>
-        <w:t>all m</w:t>
-      </w:r>
-      <w:r>
-        <w:rPr>
-          <w:rFonts w:ascii="Segoe UI" w:hAnsi="Segoe UI" w:cs="Segoe UI"/>
-          <w:color w:val="1F2328"/>
-        </w:rPr>
-        <w:t>odel</w:t>
-      </w:r>
-      <w:r>
-        <w:rPr>
-          <w:rFonts w:ascii="Segoe UI" w:hAnsi="Segoe UI" w:cs="Segoe UI"/>
-          <w:color w:val="1F2328"/>
-        </w:rPr>
-        <w:t>s</w:t>
-      </w:r>
-      <w:r>
-        <w:rPr>
-          <w:rFonts w:ascii="Segoe UI" w:hAnsi="Segoe UI" w:cs="Segoe UI"/>
-          <w:color w:val="1F2328"/>
-        </w:rPr>
-        <w:t xml:space="preserve"> </w:t>
-      </w:r>
-      <w:r>
-        <w:rPr>
-          <w:rFonts w:ascii="Segoe UI" w:hAnsi="Segoe UI" w:cs="Segoe UI"/>
-          <w:color w:val="1F2328"/>
-        </w:rPr>
-        <w:t>are</w:t>
-      </w:r>
-      <w:r>
-        <w:rPr>
-          <w:rFonts w:ascii="Segoe UI" w:hAnsi="Segoe UI" w:cs="Segoe UI"/>
-          <w:color w:val="1F2328"/>
-        </w:rPr>
-        <w:t xml:space="preserve"> correct.</w:t>
+        <w:t>Answers generated by all models are correct.</w:t>
       </w:r>
     </w:p>
     <w:p>
@@ -8179,6 +8075,38 @@
     <w:p>
       <w:pPr>
         <w:numPr>
+          <w:ilvl w:val="2"/>
+          <w:numId w:val="12"/>
+        </w:numPr>
+      </w:pPr>
+      <w:hyperlink r:id="rId22" w:history="1">
+        <w:r>
+          <w:rPr>
+            <w:rStyle w:val="Hyperlink"/>
+          </w:rPr>
+          <w:t>https://huggingface.co/spaces/GSridhar1982/QA_Llama31_FineTuned</w:t>
+        </w:r>
+      </w:hyperlink>
+    </w:p>
+    <w:p>
+      <w:pPr>
+        <w:numPr>
+          <w:ilvl w:val="2"/>
+          <w:numId w:val="12"/>
+        </w:numPr>
+      </w:pPr>
+      <w:hyperlink r:id="rId23" w:history="1">
+        <w:r>
+          <w:rPr>
+            <w:rStyle w:val="Hyperlink"/>
+          </w:rPr>
+          <w:t>https://huggingface.co/spaces/anukvma/Question_Answer</w:t>
+        </w:r>
+      </w:hyperlink>
+    </w:p>
+    <w:p>
+      <w:pPr>
+        <w:numPr>
           <w:ilvl w:val="1"/>
           <w:numId w:val="12"/>
         </w:numPr>
@@ -8194,6 +8122,367 @@
       <w:r>
         <w:t xml:space="preserve"> for backend API services.</w:t>
       </w:r>
+    </w:p>
+    <w:p>
+      <w:pPr>
+        <w:pStyle w:val="NormalWeb"/>
+        <w:shd w:val="clear" w:color="auto" w:fill="FFFFFF"/>
+        <w:spacing w:before="0" w:beforeAutospacing="0"/>
+        <w:ind w:left="2160"/>
+        <w:rPr>
+          <w:rFonts w:ascii="Segoe UI" w:hAnsi="Segoe UI" w:cs="Segoe UI"/>
+          <w:color w:val="1F2328"/>
+        </w:rPr>
+      </w:pPr>
+      <w:r>
+        <w:rPr>
+          <w:rStyle w:val="Strong"/>
+          <w:rFonts w:ascii="Segoe UI" w:hAnsi="Segoe UI" w:cs="Segoe UI"/>
+          <w:color w:val="1F2328"/>
+        </w:rPr>
+        <w:t>FAST API:</w:t>
+      </w:r>
+      <w:r>
+        <w:rPr>
+          <w:rFonts w:ascii="Segoe UI" w:hAnsi="Segoe UI" w:cs="Segoe UI"/>
+          <w:color w:val="1F2328"/>
+        </w:rPr>
+        <w:t> </w:t>
+      </w:r>
+      <w:hyperlink r:id="rId24" w:history="1">
+        <w:r>
+          <w:rPr>
+            <w:rStyle w:val="Hyperlink"/>
+            <w:rFonts w:ascii="Segoe UI" w:hAnsi="Segoe UI" w:cs="Segoe UI"/>
+          </w:rPr>
+          <w:t>https://anukvma-emailsubjectapi.hf.space</w:t>
+        </w:r>
+      </w:hyperlink>
+      <w:r>
+        <w:rPr>
+          <w:rFonts w:ascii="Segoe UI" w:hAnsi="Segoe UI" w:cs="Segoe UI"/>
+          <w:color w:val="1F2328"/>
+        </w:rPr>
+        <w:br/>
+        <w:t>Code files: </w:t>
+      </w:r>
+      <w:hyperlink r:id="rId25" w:history="1">
+        <w:proofErr w:type="spellStart"/>
+        <w:r>
+          <w:rPr>
+            <w:rStyle w:val="Hyperlink"/>
+            <w:rFonts w:ascii="Segoe UI" w:hAnsi="Segoe UI" w:cs="Segoe UI"/>
+          </w:rPr>
+          <w:t>api</w:t>
+        </w:r>
+        <w:proofErr w:type="spellEnd"/>
+        <w:r>
+          <w:rPr>
+            <w:rStyle w:val="Hyperlink"/>
+            <w:rFonts w:ascii="Segoe UI" w:hAnsi="Segoe UI" w:cs="Segoe UI"/>
+          </w:rPr>
+          <w:t>(folder)</w:t>
+        </w:r>
+      </w:hyperlink>
+      <w:r>
+        <w:rPr>
+          <w:rFonts w:ascii="Segoe UI" w:hAnsi="Segoe UI" w:cs="Segoe UI"/>
+          <w:color w:val="1F2328"/>
+        </w:rPr>
+        <w:t xml:space="preserve">: Code for Fast API includes </w:t>
+      </w:r>
+      <w:proofErr w:type="spellStart"/>
+      <w:r>
+        <w:rPr>
+          <w:rFonts w:ascii="Segoe UI" w:hAnsi="Segoe UI" w:cs="Segoe UI"/>
+          <w:color w:val="1F2328"/>
+        </w:rPr>
+        <w:t>Dockerfile</w:t>
+      </w:r>
+      <w:proofErr w:type="spellEnd"/>
+      <w:r>
+        <w:rPr>
+          <w:rFonts w:ascii="Segoe UI" w:hAnsi="Segoe UI" w:cs="Segoe UI"/>
+          <w:color w:val="1F2328"/>
+        </w:rPr>
+        <w:t>, requirements.txt and main.py</w:t>
+      </w:r>
+      <w:r>
+        <w:rPr>
+          <w:rFonts w:ascii="Segoe UI" w:hAnsi="Segoe UI" w:cs="Segoe UI"/>
+          <w:color w:val="1F2328"/>
+        </w:rPr>
+        <w:br/>
+        <w:t>Curl command for API call:</w:t>
+      </w:r>
+    </w:p>
+    <w:tbl>
+      <w:tblPr>
+        <w:tblStyle w:val="TableGrid"/>
+        <w:tblW w:w="0" w:type="auto"/>
+        <w:tblInd w:w="2160" w:type="dxa"/>
+        <w:tblLook w:val="04A0" w:firstRow="1" w:lastRow="0" w:firstColumn="1" w:lastColumn="0" w:noHBand="0" w:noVBand="1"/>
+      </w:tblPr>
+      <w:tblGrid>
+        <w:gridCol w:w="7190"/>
+      </w:tblGrid>
+      <w:tr>
+        <w:trPr>
+          <w:trHeight w:val="2645"/>
+        </w:trPr>
+        <w:tc>
+          <w:tcPr>
+            <w:tcW w:w="8161" w:type="dxa"/>
+          </w:tcPr>
+          <w:p>
+            <w:pPr>
+              <w:pStyle w:val="HTMLPreformatted"/>
+              <w:ind w:left="2160"/>
+              <w:rPr>
+                <w:rStyle w:val="HTMLCode"/>
+                <w:rFonts w:eastAsiaTheme="majorEastAsia"/>
+                <w:i/>
+                <w:iCs/>
+                <w:color w:val="1F2328"/>
+                <w:bdr w:val="none" w:sz="0" w:space="0" w:color="auto" w:frame="1"/>
+              </w:rPr>
+            </w:pPr>
+            <w:r>
+              <w:rPr>
+                <w:rStyle w:val="HTMLCode"/>
+                <w:rFonts w:eastAsiaTheme="majorEastAsia"/>
+                <w:i/>
+                <w:iCs/>
+                <w:color w:val="1F2328"/>
+                <w:bdr w:val="none" w:sz="0" w:space="0" w:color="auto" w:frame="1"/>
+              </w:rPr>
+              <w:t>curl --location --request GET 'https://anukvma-emailsubjectapi.hf.space' \</w:t>
+            </w:r>
+          </w:p>
+          <w:p>
+            <w:pPr>
+              <w:pStyle w:val="HTMLPreformatted"/>
+              <w:ind w:left="2160"/>
+              <w:rPr>
+                <w:rStyle w:val="HTMLCode"/>
+                <w:rFonts w:eastAsiaTheme="majorEastAsia"/>
+                <w:i/>
+                <w:iCs/>
+                <w:color w:val="1F2328"/>
+                <w:bdr w:val="none" w:sz="0" w:space="0" w:color="auto" w:frame="1"/>
+              </w:rPr>
+            </w:pPr>
+            <w:r>
+              <w:rPr>
+                <w:rStyle w:val="HTMLCode"/>
+                <w:rFonts w:eastAsiaTheme="majorEastAsia"/>
+                <w:i/>
+                <w:iCs/>
+                <w:color w:val="1F2328"/>
+                <w:bdr w:val="none" w:sz="0" w:space="0" w:color="auto" w:frame="1"/>
+              </w:rPr>
+              <w:t>--header 'Content-Type: application/</w:t>
+            </w:r>
+            <w:proofErr w:type="spellStart"/>
+            <w:r>
+              <w:rPr>
+                <w:rStyle w:val="HTMLCode"/>
+                <w:rFonts w:eastAsiaTheme="majorEastAsia"/>
+                <w:i/>
+                <w:iCs/>
+                <w:color w:val="1F2328"/>
+                <w:bdr w:val="none" w:sz="0" w:space="0" w:color="auto" w:frame="1"/>
+              </w:rPr>
+              <w:t>json</w:t>
+            </w:r>
+            <w:proofErr w:type="spellEnd"/>
+            <w:r>
+              <w:rPr>
+                <w:rStyle w:val="HTMLCode"/>
+                <w:rFonts w:eastAsiaTheme="majorEastAsia"/>
+                <w:i/>
+                <w:iCs/>
+                <w:color w:val="1F2328"/>
+                <w:bdr w:val="none" w:sz="0" w:space="0" w:color="auto" w:frame="1"/>
+              </w:rPr>
+              <w:t>' \</w:t>
+            </w:r>
+          </w:p>
+          <w:p>
+            <w:pPr>
+              <w:pStyle w:val="HTMLPreformatted"/>
+              <w:ind w:left="2160"/>
+              <w:rPr>
+                <w:rStyle w:val="HTMLCode"/>
+                <w:rFonts w:eastAsiaTheme="majorEastAsia"/>
+                <w:i/>
+                <w:iCs/>
+                <w:color w:val="1F2328"/>
+                <w:bdr w:val="none" w:sz="0" w:space="0" w:color="auto" w:frame="1"/>
+              </w:rPr>
+            </w:pPr>
+            <w:r>
+              <w:rPr>
+                <w:rStyle w:val="HTMLCode"/>
+                <w:rFonts w:eastAsiaTheme="majorEastAsia"/>
+                <w:i/>
+                <w:iCs/>
+                <w:color w:val="1F2328"/>
+                <w:bdr w:val="none" w:sz="0" w:space="0" w:color="auto" w:frame="1"/>
+              </w:rPr>
+              <w:t>--data-raw '{</w:t>
+            </w:r>
+          </w:p>
+          <w:p>
+            <w:pPr>
+              <w:pStyle w:val="HTMLPreformatted"/>
+              <w:ind w:left="2160"/>
+              <w:rPr>
+                <w:rStyle w:val="HTMLCode"/>
+                <w:rFonts w:eastAsiaTheme="majorEastAsia"/>
+                <w:i/>
+                <w:iCs/>
+                <w:color w:val="1F2328"/>
+                <w:bdr w:val="none" w:sz="0" w:space="0" w:color="auto" w:frame="1"/>
+              </w:rPr>
+            </w:pPr>
+            <w:r>
+              <w:rPr>
+                <w:rStyle w:val="HTMLCode"/>
+                <w:rFonts w:eastAsiaTheme="majorEastAsia"/>
+                <w:i/>
+                <w:iCs/>
+                <w:color w:val="1F2328"/>
+                <w:bdr w:val="none" w:sz="0" w:space="0" w:color="auto" w:frame="1"/>
+              </w:rPr>
+              <w:t>"</w:t>
+            </w:r>
+            <w:proofErr w:type="gramStart"/>
+            <w:r>
+              <w:rPr>
+                <w:rStyle w:val="HTMLCode"/>
+                <w:rFonts w:eastAsiaTheme="majorEastAsia"/>
+                <w:i/>
+                <w:iCs/>
+                <w:color w:val="1F2328"/>
+                <w:bdr w:val="none" w:sz="0" w:space="0" w:color="auto" w:frame="1"/>
+              </w:rPr>
+              <w:t>model</w:t>
+            </w:r>
+            <w:proofErr w:type="gramEnd"/>
+            <w:r>
+              <w:rPr>
+                <w:rStyle w:val="HTMLCode"/>
+                <w:rFonts w:eastAsiaTheme="majorEastAsia"/>
+                <w:i/>
+                <w:iCs/>
+                <w:color w:val="1F2328"/>
+                <w:bdr w:val="none" w:sz="0" w:space="0" w:color="auto" w:frame="1"/>
+              </w:rPr>
+              <w:t>_name":"anukvma/bart-base-medium-email-subject-generation-v5",</w:t>
+            </w:r>
+          </w:p>
+          <w:p>
+            <w:pPr>
+              <w:pStyle w:val="HTMLPreformatted"/>
+              <w:ind w:left="2160"/>
+              <w:rPr>
+                <w:rStyle w:val="HTMLCode"/>
+                <w:rFonts w:eastAsiaTheme="majorEastAsia"/>
+                <w:i/>
+                <w:iCs/>
+                <w:color w:val="1F2328"/>
+                <w:bdr w:val="none" w:sz="0" w:space="0" w:color="auto" w:frame="1"/>
+              </w:rPr>
+            </w:pPr>
+            <w:r>
+              <w:rPr>
+                <w:rStyle w:val="HTMLCode"/>
+                <w:rFonts w:eastAsiaTheme="majorEastAsia"/>
+                <w:i/>
+                <w:iCs/>
+                <w:color w:val="1F2328"/>
+                <w:bdr w:val="none" w:sz="0" w:space="0" w:color="auto" w:frame="1"/>
+              </w:rPr>
+              <w:t>"</w:t>
+            </w:r>
+            <w:proofErr w:type="spellStart"/>
+            <w:proofErr w:type="gramStart"/>
+            <w:r>
+              <w:rPr>
+                <w:rStyle w:val="HTMLCode"/>
+                <w:rFonts w:eastAsiaTheme="majorEastAsia"/>
+                <w:i/>
+                <w:iCs/>
+                <w:color w:val="1F2328"/>
+                <w:bdr w:val="none" w:sz="0" w:space="0" w:color="auto" w:frame="1"/>
+              </w:rPr>
+              <w:t>email</w:t>
+            </w:r>
+            <w:proofErr w:type="gramEnd"/>
+            <w:r>
+              <w:rPr>
+                <w:rStyle w:val="HTMLCode"/>
+                <w:rFonts w:eastAsiaTheme="majorEastAsia"/>
+                <w:i/>
+                <w:iCs/>
+                <w:color w:val="1F2328"/>
+                <w:bdr w:val="none" w:sz="0" w:space="0" w:color="auto" w:frame="1"/>
+              </w:rPr>
+              <w:t>_content</w:t>
+            </w:r>
+            <w:proofErr w:type="spellEnd"/>
+            <w:r>
+              <w:rPr>
+                <w:rStyle w:val="HTMLCode"/>
+                <w:rFonts w:eastAsiaTheme="majorEastAsia"/>
+                <w:i/>
+                <w:iCs/>
+                <w:color w:val="1F2328"/>
+                <w:bdr w:val="none" w:sz="0" w:space="0" w:color="auto" w:frame="1"/>
+              </w:rPr>
+              <w:t>": "Harry - I got kicked out of the system, so I'\''m sending this from Tom'\''s account. He can fill you in on the potential deal with STEAG. I left my resume on your chair. I'\''ll e-mail a copy when I have my home account running. My contact info is:"</w:t>
+            </w:r>
+          </w:p>
+          <w:p>
+            <w:pPr>
+              <w:pStyle w:val="HTMLPreformatted"/>
+              <w:ind w:left="2160"/>
+              <w:rPr>
+                <w:i/>
+                <w:iCs/>
+                <w:color w:val="1F2328"/>
+              </w:rPr>
+            </w:pPr>
+            <w:r>
+              <w:rPr>
+                <w:rStyle w:val="HTMLCode"/>
+                <w:rFonts w:eastAsiaTheme="majorEastAsia"/>
+                <w:i/>
+                <w:iCs/>
+                <w:color w:val="1F2328"/>
+                <w:bdr w:val="none" w:sz="0" w:space="0" w:color="auto" w:frame="1"/>
+              </w:rPr>
+              <w:t>}'</w:t>
+            </w:r>
+          </w:p>
+          <w:p>
+            <w:pPr>
+              <w:pStyle w:val="NormalWeb"/>
+              <w:spacing w:before="0" w:beforeAutospacing="0"/>
+              <w:rPr>
+                <w:rFonts w:ascii="Segoe UI" w:hAnsi="Segoe UI" w:cs="Segoe UI"/>
+                <w:color w:val="1F2328"/>
+              </w:rPr>
+            </w:pPr>
+          </w:p>
+        </w:tc>
+      </w:tr>
+    </w:tbl>
+    <w:p>
+      <w:pPr>
+        <w:ind w:left="1440"/>
+      </w:pPr>
     </w:p>
     <w:p>
       <w:pPr>
@@ -9303,19 +9592,7 @@
         <w:t xml:space="preserve">Achieved a ROUGE score of </w:t>
       </w:r>
       <w:r>
-        <w:t>0.</w:t>
-      </w:r>
-      <w:r>
-        <w:t>39</w:t>
-      </w:r>
-      <w:r>
-        <w:t xml:space="preserve"> using a </w:t>
-      </w:r>
-      <w:r>
-        <w:t>GPT2</w:t>
-      </w:r>
-      <w:r>
-        <w:t xml:space="preserve"> model</w:t>
+        <w:t>0.39 using a GPT2 model</w:t>
       </w:r>
       <w:r>
         <w:t>,</w:t>
@@ -10340,9 +10617,9 @@
     </w:p>
     <w:p/>
     <w:sectPr>
-      <w:headerReference w:type="even" r:id="rId22"/>
-      <w:headerReference w:type="default" r:id="rId23"/>
-      <w:headerReference w:type="first" r:id="rId24"/>
+      <w:headerReference w:type="even" r:id="rId26"/>
+      <w:headerReference w:type="default" r:id="rId27"/>
+      <w:headerReference w:type="first" r:id="rId28"/>
       <w:pgSz w:w="12240" w:h="15840"/>
       <w:pgMar w:top="1440" w:right="1440" w:bottom="1440" w:left="1440" w:header="720" w:footer="720" w:gutter="0"/>
       <w:cols w:space="720"/>
@@ -13785,6 +14062,7 @@
   <w:style w:type="character" w:default="1" w:styleId="DefaultParagraphFont">
     <w:name w:val="Default Paragraph Font"/>
     <w:uiPriority w:val="1"/>
+    <w:semiHidden/>
     <w:unhideWhenUsed/>
   </w:style>
   <w:style w:type="table" w:default="1" w:styleId="TableNormal">

</xml_diff>